<commit_message>
Se subió el informe de inspección
</commit_message>
<xml_diff>
--- a/Documentos1/Informe de inspección TSPI.docx
+++ b/Documentos1/Informe de inspección TSPI.docx
@@ -2,6 +2,323 @@
 <file path=word/document.xml><?xml version="1.0" encoding="utf-8"?>
 <w:document xmlns:wpc="http://schemas.microsoft.com/office/word/2010/wordprocessingCanvas" xmlns:cx="http://schemas.microsoft.com/office/drawing/2014/chartex" xmlns:cx1="http://schemas.microsoft.com/office/drawing/2015/9/8/chartex" xmlns:cx2="http://schemas.microsoft.com/office/drawing/2015/10/21/chartex" xmlns:mc="http://schemas.openxmlformats.org/markup-compatibility/2006" xmlns:o="urn:schemas-microsoft-com:office:office" xmlns:r="http://schemas.openxmlformats.org/officeDocument/2006/relationships" xmlns:m="http://schemas.openxmlformats.org/officeDocument/2006/math" xmlns:v="urn:schemas-microsoft-com:vml" xmlns:wp14="http://schemas.microsoft.com/office/word/2010/wordprocessingDrawing" xmlns:wp="http://schemas.openxmlformats.org/drawingml/2006/wordprocessingDrawing" xmlns:w10="urn:schemas-microsoft-com:office:word" xmlns:w="http://schemas.openxmlformats.org/wordprocessingml/2006/main" xmlns:w14="http://schemas.microsoft.com/office/word/2010/wordml" xmlns:w15="http://schemas.microsoft.com/office/word/2012/wordml" xmlns:w16se="http://schemas.microsoft.com/office/word/2015/wordml/symex" xmlns:wpg="http://schemas.microsoft.com/office/word/2010/wordprocessingGroup" xmlns:wpi="http://schemas.microsoft.com/office/word/2010/wordprocessingInk" xmlns:wne="http://schemas.microsoft.com/office/word/2006/wordml" xmlns:wps="http://schemas.microsoft.com/office/word/2010/wordprocessingShape" mc:Ignorable="w14 w15 w16se wp14">
   <w:body>
+    <w:p>
+      <w:pPr>
+        <w:jc w:val="center"/>
+        <w:rPr>
+          <w:b/>
+          <w:sz w:val="28"/>
+        </w:rPr>
+      </w:pPr>
+    </w:p>
+    <w:tbl>
+      <w:tblPr>
+        <w:tblStyle w:val="Tabladecuadrcula4-nfasis5"/>
+        <w:tblpPr w:leftFromText="141" w:rightFromText="141" w:vertAnchor="page" w:horzAnchor="margin" w:tblpXSpec="center" w:tblpY="2251"/>
+        <w:tblW w:w="9455" w:type="dxa"/>
+        <w:tblLook w:val="04A0" w:firstRow="1" w:lastRow="0" w:firstColumn="1" w:lastColumn="0" w:noHBand="0" w:noVBand="1"/>
+      </w:tblPr>
+      <w:tblGrid>
+        <w:gridCol w:w="2125"/>
+        <w:gridCol w:w="2413"/>
+        <w:gridCol w:w="2649"/>
+        <w:gridCol w:w="2268"/>
+      </w:tblGrid>
+      <w:tr>
+        <w:trPr>
+          <w:cnfStyle w:val="100000000000" w:firstRow="1" w:lastRow="0" w:firstColumn="0" w:lastColumn="0" w:oddVBand="0" w:evenVBand="0" w:oddHBand="0" w:evenHBand="0" w:firstRowFirstColumn="0" w:firstRowLastColumn="0" w:lastRowFirstColumn="0" w:lastRowLastColumn="0"/>
+          <w:trHeight w:val="348"/>
+        </w:trPr>
+        <w:tc>
+          <w:tcPr>
+            <w:cnfStyle w:val="001000000000" w:firstRow="0" w:lastRow="0" w:firstColumn="1" w:lastColumn="0" w:oddVBand="0" w:evenVBand="0" w:oddHBand="0" w:evenHBand="0" w:firstRowFirstColumn="0" w:firstRowLastColumn="0" w:lastRowFirstColumn="0" w:lastRowLastColumn="0"/>
+            <w:tcW w:w="2065" w:type="dxa"/>
+          </w:tcPr>
+          <w:p>
+            <w:pPr>
+              <w:jc w:val="center"/>
+              <w:rPr>
+                <w:rFonts w:ascii="Arial" w:hAnsi="Arial" w:cs="Arial"/>
+                <w:sz w:val="24"/>
+                <w:szCs w:val="24"/>
+              </w:rPr>
+            </w:pPr>
+            <w:proofErr w:type="spellStart"/>
+            <w:r>
+              <w:rPr>
+                <w:rFonts w:ascii="Arial" w:hAnsi="Arial" w:cs="Arial"/>
+                <w:sz w:val="24"/>
+                <w:szCs w:val="24"/>
+              </w:rPr>
+              <w:t>Nombre</w:t>
+            </w:r>
+            <w:proofErr w:type="spellEnd"/>
+            <w:r>
+              <w:rPr>
+                <w:rFonts w:ascii="Arial" w:hAnsi="Arial" w:cs="Arial"/>
+                <w:sz w:val="24"/>
+                <w:szCs w:val="24"/>
+              </w:rPr>
+              <w:t xml:space="preserve"> del </w:t>
+            </w:r>
+            <w:proofErr w:type="spellStart"/>
+            <w:r>
+              <w:rPr>
+                <w:rFonts w:ascii="Arial" w:hAnsi="Arial" w:cs="Arial"/>
+                <w:sz w:val="24"/>
+                <w:szCs w:val="24"/>
+              </w:rPr>
+              <w:t>documento</w:t>
+            </w:r>
+            <w:proofErr w:type="spellEnd"/>
+          </w:p>
+        </w:tc>
+        <w:tc>
+          <w:tcPr>
+            <w:tcW w:w="2373" w:type="dxa"/>
+          </w:tcPr>
+          <w:p>
+            <w:pPr>
+              <w:jc w:val="center"/>
+              <w:cnfStyle w:val="100000000000" w:firstRow="1" w:lastRow="0" w:firstColumn="0" w:lastColumn="0" w:oddVBand="0" w:evenVBand="0" w:oddHBand="0" w:evenHBand="0" w:firstRowFirstColumn="0" w:firstRowLastColumn="0" w:lastRowFirstColumn="0" w:lastRowLastColumn="0"/>
+              <w:rPr>
+                <w:rFonts w:ascii="Arial" w:hAnsi="Arial" w:cs="Arial"/>
+                <w:sz w:val="24"/>
+                <w:szCs w:val="24"/>
+              </w:rPr>
+            </w:pPr>
+            <w:proofErr w:type="spellStart"/>
+            <w:r>
+              <w:rPr>
+                <w:rFonts w:ascii="Arial" w:hAnsi="Arial" w:cs="Arial"/>
+                <w:sz w:val="24"/>
+                <w:szCs w:val="24"/>
+              </w:rPr>
+              <w:t>Versión</w:t>
+            </w:r>
+            <w:proofErr w:type="spellEnd"/>
+          </w:p>
+        </w:tc>
+        <w:tc>
+          <w:tcPr>
+            <w:tcW w:w="2609" w:type="dxa"/>
+          </w:tcPr>
+          <w:p>
+            <w:pPr>
+              <w:jc w:val="center"/>
+              <w:cnfStyle w:val="100000000000" w:firstRow="1" w:lastRow="0" w:firstColumn="0" w:lastColumn="0" w:oddVBand="0" w:evenVBand="0" w:oddHBand="0" w:evenHBand="0" w:firstRowFirstColumn="0" w:firstRowLastColumn="0" w:lastRowFirstColumn="0" w:lastRowLastColumn="0"/>
+              <w:rPr>
+                <w:rFonts w:ascii="Arial" w:hAnsi="Arial" w:cs="Arial"/>
+                <w:sz w:val="24"/>
+                <w:szCs w:val="24"/>
+              </w:rPr>
+            </w:pPr>
+            <w:proofErr w:type="spellStart"/>
+            <w:r>
+              <w:rPr>
+                <w:rFonts w:ascii="Arial" w:hAnsi="Arial" w:cs="Arial"/>
+                <w:sz w:val="24"/>
+                <w:szCs w:val="24"/>
+              </w:rPr>
+              <w:t>Fecha</w:t>
+            </w:r>
+            <w:proofErr w:type="spellEnd"/>
+          </w:p>
+        </w:tc>
+        <w:tc>
+          <w:tcPr>
+            <w:tcW w:w="2208" w:type="dxa"/>
+          </w:tcPr>
+          <w:p>
+            <w:pPr>
+              <w:jc w:val="center"/>
+              <w:cnfStyle w:val="100000000000" w:firstRow="1" w:lastRow="0" w:firstColumn="0" w:lastColumn="0" w:oddVBand="0" w:evenVBand="0" w:oddHBand="0" w:evenHBand="0" w:firstRowFirstColumn="0" w:firstRowLastColumn="0" w:lastRowFirstColumn="0" w:lastRowLastColumn="0"/>
+              <w:rPr>
+                <w:rFonts w:ascii="Arial" w:hAnsi="Arial" w:cs="Arial"/>
+                <w:sz w:val="24"/>
+                <w:szCs w:val="24"/>
+              </w:rPr>
+            </w:pPr>
+            <w:proofErr w:type="spellStart"/>
+            <w:r>
+              <w:rPr>
+                <w:rFonts w:ascii="Arial" w:hAnsi="Arial" w:cs="Arial"/>
+                <w:sz w:val="24"/>
+                <w:szCs w:val="24"/>
+              </w:rPr>
+              <w:t>Autor</w:t>
+            </w:r>
+            <w:proofErr w:type="spellEnd"/>
+          </w:p>
+        </w:tc>
+      </w:tr>
+      <w:tr>
+        <w:trPr>
+          <w:cnfStyle w:val="000000100000" w:firstRow="0" w:lastRow="0" w:firstColumn="0" w:lastColumn="0" w:oddVBand="0" w:evenVBand="0" w:oddHBand="1" w:evenHBand="0" w:firstRowFirstColumn="0" w:firstRowLastColumn="0" w:lastRowFirstColumn="0" w:lastRowLastColumn="0"/>
+          <w:trHeight w:val="348"/>
+        </w:trPr>
+        <w:tc>
+          <w:tcPr>
+            <w:cnfStyle w:val="001000000000" w:firstRow="0" w:lastRow="0" w:firstColumn="1" w:lastColumn="0" w:oddVBand="0" w:evenVBand="0" w:oddHBand="0" w:evenHBand="0" w:firstRowFirstColumn="0" w:firstRowLastColumn="0" w:lastRowFirstColumn="0" w:lastRowLastColumn="0"/>
+            <w:tcW w:w="2065" w:type="dxa"/>
+          </w:tcPr>
+          <w:p>
+            <w:pPr>
+              <w:jc w:val="center"/>
+              <w:rPr>
+                <w:rFonts w:ascii="Arial" w:hAnsi="Arial" w:cs="Arial"/>
+                <w:sz w:val="24"/>
+                <w:szCs w:val="24"/>
+              </w:rPr>
+            </w:pPr>
+            <w:proofErr w:type="spellStart"/>
+            <w:r>
+              <w:rPr>
+                <w:rFonts w:ascii="Arial" w:hAnsi="Arial" w:cs="Arial"/>
+                <w:sz w:val="24"/>
+                <w:szCs w:val="24"/>
+              </w:rPr>
+              <w:t>Informe</w:t>
+            </w:r>
+            <w:proofErr w:type="spellEnd"/>
+            <w:r>
+              <w:rPr>
+                <w:rFonts w:ascii="Arial" w:hAnsi="Arial" w:cs="Arial"/>
+                <w:sz w:val="24"/>
+                <w:szCs w:val="24"/>
+              </w:rPr>
+              <w:t xml:space="preserve"> de </w:t>
+            </w:r>
+            <w:proofErr w:type="spellStart"/>
+            <w:r>
+              <w:rPr>
+                <w:rFonts w:ascii="Arial" w:hAnsi="Arial" w:cs="Arial"/>
+                <w:sz w:val="24"/>
+                <w:szCs w:val="24"/>
+              </w:rPr>
+              <w:t>inspección</w:t>
+            </w:r>
+            <w:proofErr w:type="spellEnd"/>
+          </w:p>
+        </w:tc>
+        <w:tc>
+          <w:tcPr>
+            <w:tcW w:w="2373" w:type="dxa"/>
+          </w:tcPr>
+          <w:p>
+            <w:pPr>
+              <w:jc w:val="center"/>
+              <w:cnfStyle w:val="000000100000" w:firstRow="0" w:lastRow="0" w:firstColumn="0" w:lastColumn="0" w:oddVBand="0" w:evenVBand="0" w:oddHBand="1" w:evenHBand="0" w:firstRowFirstColumn="0" w:firstRowLastColumn="0" w:lastRowFirstColumn="0" w:lastRowLastColumn="0"/>
+              <w:rPr>
+                <w:rFonts w:ascii="Arial" w:hAnsi="Arial" w:cs="Arial"/>
+                <w:sz w:val="24"/>
+                <w:szCs w:val="24"/>
+              </w:rPr>
+            </w:pPr>
+            <w:r>
+              <w:rPr>
+                <w:rFonts w:ascii="Arial" w:hAnsi="Arial" w:cs="Arial"/>
+                <w:sz w:val="24"/>
+                <w:szCs w:val="24"/>
+              </w:rPr>
+              <w:t>0.1</w:t>
+            </w:r>
+          </w:p>
+        </w:tc>
+        <w:tc>
+          <w:tcPr>
+            <w:tcW w:w="2609" w:type="dxa"/>
+          </w:tcPr>
+          <w:p>
+            <w:pPr>
+              <w:jc w:val="center"/>
+              <w:cnfStyle w:val="000000100000" w:firstRow="0" w:lastRow="0" w:firstColumn="0" w:lastColumn="0" w:oddVBand="0" w:evenVBand="0" w:oddHBand="1" w:evenHBand="0" w:firstRowFirstColumn="0" w:firstRowLastColumn="0" w:lastRowFirstColumn="0" w:lastRowLastColumn="0"/>
+              <w:rPr>
+                <w:rFonts w:ascii="Arial" w:hAnsi="Arial" w:cs="Arial"/>
+                <w:sz w:val="24"/>
+                <w:szCs w:val="24"/>
+              </w:rPr>
+            </w:pPr>
+            <w:r>
+              <w:rPr>
+                <w:rFonts w:ascii="Arial" w:hAnsi="Arial" w:cs="Arial"/>
+                <w:sz w:val="24"/>
+                <w:szCs w:val="24"/>
+              </w:rPr>
+              <w:t>09/10</w:t>
+            </w:r>
+            <w:r>
+              <w:rPr>
+                <w:rFonts w:ascii="Arial" w:hAnsi="Arial" w:cs="Arial"/>
+                <w:sz w:val="24"/>
+                <w:szCs w:val="24"/>
+              </w:rPr>
+              <w:t>/2018</w:t>
+            </w:r>
+          </w:p>
+        </w:tc>
+        <w:tc>
+          <w:tcPr>
+            <w:tcW w:w="2208" w:type="dxa"/>
+          </w:tcPr>
+          <w:p>
+            <w:pPr>
+              <w:jc w:val="center"/>
+              <w:cnfStyle w:val="000000100000" w:firstRow="0" w:lastRow="0" w:firstColumn="0" w:lastColumn="0" w:oddVBand="0" w:evenVBand="0" w:oddHBand="1" w:evenHBand="0" w:firstRowFirstColumn="0" w:firstRowLastColumn="0" w:lastRowFirstColumn="0" w:lastRowLastColumn="0"/>
+              <w:rPr>
+                <w:rFonts w:ascii="Arial" w:hAnsi="Arial" w:cs="Arial"/>
+                <w:sz w:val="24"/>
+                <w:szCs w:val="24"/>
+              </w:rPr>
+            </w:pPr>
+            <w:r>
+              <w:rPr>
+                <w:rFonts w:ascii="Arial" w:hAnsi="Arial" w:cs="Arial"/>
+                <w:sz w:val="24"/>
+                <w:szCs w:val="24"/>
+              </w:rPr>
+              <w:t>GFSY</w:t>
+            </w:r>
+          </w:p>
+        </w:tc>
+      </w:tr>
+    </w:tbl>
+    <w:p>
+      <w:pPr>
+        <w:jc w:val="center"/>
+        <w:rPr>
+          <w:b/>
+          <w:sz w:val="28"/>
+        </w:rPr>
+      </w:pPr>
+    </w:p>
+    <w:p>
+      <w:pPr>
+        <w:jc w:val="center"/>
+        <w:rPr>
+          <w:b/>
+          <w:sz w:val="28"/>
+        </w:rPr>
+      </w:pPr>
+    </w:p>
+    <w:p>
+      <w:pPr>
+        <w:jc w:val="center"/>
+        <w:rPr>
+          <w:b/>
+          <w:sz w:val="28"/>
+        </w:rPr>
+      </w:pPr>
+    </w:p>
+    <w:p>
+      <w:pPr>
+        <w:jc w:val="center"/>
+        <w:rPr>
+          <w:b/>
+          <w:sz w:val="28"/>
+        </w:rPr>
+      </w:pPr>
+    </w:p>
     <w:p>
       <w:pPr>
         <w:jc w:val="center"/>
@@ -48,7 +365,16 @@
           <w:b/>
           <w:sz w:val="28"/>
         </w:rPr>
-        <w:t>Formulario</w:t>
+        <w:t>For</w:t>
+      </w:r>
+      <w:bookmarkStart w:id="0" w:name="_GoBack"/>
+      <w:bookmarkEnd w:id="0"/>
+      <w:r>
+        <w:rPr>
+          <w:b/>
+          <w:sz w:val="28"/>
+        </w:rPr>
+        <w:t>mulario</w:t>
       </w:r>
       <w:proofErr w:type="spellEnd"/>
       <w:r>
@@ -91,12 +417,6 @@
         <w:gridCol w:w="505"/>
       </w:tblGrid>
       <w:tr>
-        <w:tblPrEx>
-          <w:tblCellMar>
-            <w:top w:w="0" w:type="dxa"/>
-            <w:bottom w:w="0" w:type="dxa"/>
-          </w:tblCellMar>
-        </w:tblPrEx>
         <w:trPr>
           <w:cantSplit/>
         </w:trPr>
@@ -170,12 +490,6 @@
         </w:tc>
       </w:tr>
       <w:tr>
-        <w:tblPrEx>
-          <w:tblCellMar>
-            <w:top w:w="0" w:type="dxa"/>
-            <w:bottom w:w="0" w:type="dxa"/>
-          </w:tblCellMar>
-        </w:tblPrEx>
         <w:trPr>
           <w:cantSplit/>
         </w:trPr>
@@ -255,12 +569,6 @@
         </w:tc>
       </w:tr>
       <w:tr>
-        <w:tblPrEx>
-          <w:tblCellMar>
-            <w:top w:w="0" w:type="dxa"/>
-            <w:bottom w:w="0" w:type="dxa"/>
-          </w:tblCellMar>
-        </w:tblPrEx>
         <w:trPr>
           <w:cantSplit/>
         </w:trPr>
@@ -349,12 +657,6 @@
         </w:tc>
       </w:tr>
       <w:tr>
-        <w:tblPrEx>
-          <w:tblCellMar>
-            <w:top w:w="0" w:type="dxa"/>
-            <w:bottom w:w="0" w:type="dxa"/>
-          </w:tblCellMar>
-        </w:tblPrEx>
         <w:trPr>
           <w:cantSplit/>
         </w:trPr>
@@ -439,12 +741,6 @@
         </w:tc>
       </w:tr>
       <w:tr>
-        <w:tblPrEx>
-          <w:tblCellMar>
-            <w:top w:w="0" w:type="dxa"/>
-            <w:bottom w:w="0" w:type="dxa"/>
-          </w:tblCellMar>
-        </w:tblPrEx>
         <w:trPr>
           <w:cantSplit/>
         </w:trPr>
@@ -479,12 +775,6 @@
         </w:tc>
       </w:tr>
       <w:tr>
-        <w:tblPrEx>
-          <w:tblCellMar>
-            <w:top w:w="0" w:type="dxa"/>
-            <w:bottom w:w="0" w:type="dxa"/>
-          </w:tblCellMar>
-        </w:tblPrEx>
         <w:trPr>
           <w:cantSplit/>
         </w:trPr>
@@ -544,12 +834,6 @@
         </w:tc>
       </w:tr>
       <w:tr>
-        <w:tblPrEx>
-          <w:tblCellMar>
-            <w:top w:w="0" w:type="dxa"/>
-            <w:bottom w:w="0" w:type="dxa"/>
-          </w:tblCellMar>
-        </w:tblPrEx>
         <w:trPr>
           <w:cantSplit/>
         </w:trPr>
@@ -704,12 +988,6 @@
         </w:tc>
       </w:tr>
       <w:tr>
-        <w:tblPrEx>
-          <w:tblCellMar>
-            <w:top w:w="0" w:type="dxa"/>
-            <w:bottom w:w="0" w:type="dxa"/>
-          </w:tblCellMar>
-        </w:tblPrEx>
         <w:trPr>
           <w:cantSplit/>
         </w:trPr>
@@ -903,12 +1181,6 @@
         </w:tc>
       </w:tr>
       <w:tr>
-        <w:tblPrEx>
-          <w:tblCellMar>
-            <w:top w:w="0" w:type="dxa"/>
-            <w:bottom w:w="0" w:type="dxa"/>
-          </w:tblCellMar>
-        </w:tblPrEx>
         <w:trPr>
           <w:cantSplit/>
         </w:trPr>
@@ -1052,12 +1324,6 @@
         </w:tc>
       </w:tr>
       <w:tr>
-        <w:tblPrEx>
-          <w:tblCellMar>
-            <w:top w:w="0" w:type="dxa"/>
-            <w:bottom w:w="0" w:type="dxa"/>
-          </w:tblCellMar>
-        </w:tblPrEx>
         <w:trPr>
           <w:cantSplit/>
         </w:trPr>
@@ -1201,12 +1467,6 @@
         </w:tc>
       </w:tr>
       <w:tr>
-        <w:tblPrEx>
-          <w:tblCellMar>
-            <w:top w:w="0" w:type="dxa"/>
-            <w:bottom w:w="0" w:type="dxa"/>
-          </w:tblCellMar>
-        </w:tblPrEx>
         <w:trPr>
           <w:cantSplit/>
         </w:trPr>
@@ -1350,12 +1610,6 @@
         </w:tc>
       </w:tr>
       <w:tr>
-        <w:tblPrEx>
-          <w:tblCellMar>
-            <w:top w:w="0" w:type="dxa"/>
-            <w:bottom w:w="0" w:type="dxa"/>
-          </w:tblCellMar>
-        </w:tblPrEx>
         <w:trPr>
           <w:cantSplit/>
         </w:trPr>
@@ -1499,12 +1753,6 @@
         </w:tc>
       </w:tr>
       <w:tr>
-        <w:tblPrEx>
-          <w:tblCellMar>
-            <w:top w:w="0" w:type="dxa"/>
-            <w:bottom w:w="0" w:type="dxa"/>
-          </w:tblCellMar>
-        </w:tblPrEx>
         <w:trPr>
           <w:cantSplit/>
         </w:trPr>
@@ -1648,12 +1896,6 @@
         </w:tc>
       </w:tr>
       <w:tr>
-        <w:tblPrEx>
-          <w:tblCellMar>
-            <w:top w:w="0" w:type="dxa"/>
-            <w:bottom w:w="0" w:type="dxa"/>
-          </w:tblCellMar>
-        </w:tblPrEx>
         <w:trPr>
           <w:cantSplit/>
         </w:trPr>
@@ -1807,12 +2049,6 @@
         </w:tc>
       </w:tr>
       <w:tr>
-        <w:tblPrEx>
-          <w:tblCellMar>
-            <w:top w:w="0" w:type="dxa"/>
-            <w:bottom w:w="0" w:type="dxa"/>
-          </w:tblCellMar>
-        </w:tblPrEx>
         <w:trPr>
           <w:cantSplit/>
         </w:trPr>
@@ -1834,12 +2070,6 @@
         </w:tc>
       </w:tr>
       <w:tr>
-        <w:tblPrEx>
-          <w:tblCellMar>
-            <w:top w:w="0" w:type="dxa"/>
-            <w:bottom w:w="0" w:type="dxa"/>
-          </w:tblCellMar>
-        </w:tblPrEx>
         <w:trPr>
           <w:cantSplit/>
         </w:trPr>
@@ -1899,12 +2129,6 @@
         </w:tc>
       </w:tr>
       <w:tr>
-        <w:tblPrEx>
-          <w:tblCellMar>
-            <w:top w:w="0" w:type="dxa"/>
-            <w:bottom w:w="0" w:type="dxa"/>
-          </w:tblCellMar>
-        </w:tblPrEx>
         <w:trPr>
           <w:cantSplit/>
         </w:trPr>
@@ -2102,12 +2326,6 @@
         </w:tc>
       </w:tr>
       <w:tr>
-        <w:tblPrEx>
-          <w:tblCellMar>
-            <w:top w:w="0" w:type="dxa"/>
-            <w:bottom w:w="0" w:type="dxa"/>
-          </w:tblCellMar>
-        </w:tblPrEx>
         <w:trPr>
           <w:cantSplit/>
         </w:trPr>
@@ -2337,12 +2555,6 @@
         </w:tc>
       </w:tr>
       <w:tr>
-        <w:tblPrEx>
-          <w:tblCellMar>
-            <w:top w:w="0" w:type="dxa"/>
-            <w:bottom w:w="0" w:type="dxa"/>
-          </w:tblCellMar>
-        </w:tblPrEx>
         <w:trPr>
           <w:cantSplit/>
         </w:trPr>
@@ -2544,12 +2756,6 @@
         </w:tc>
       </w:tr>
       <w:tr>
-        <w:tblPrEx>
-          <w:tblCellMar>
-            <w:top w:w="0" w:type="dxa"/>
-            <w:bottom w:w="0" w:type="dxa"/>
-          </w:tblCellMar>
-        </w:tblPrEx>
         <w:trPr>
           <w:cantSplit/>
         </w:trPr>
@@ -2751,12 +2957,6 @@
         </w:tc>
       </w:tr>
       <w:tr>
-        <w:tblPrEx>
-          <w:tblCellMar>
-            <w:top w:w="0" w:type="dxa"/>
-            <w:bottom w:w="0" w:type="dxa"/>
-          </w:tblCellMar>
-        </w:tblPrEx>
         <w:trPr>
           <w:cantSplit/>
         </w:trPr>
@@ -2958,12 +3158,6 @@
         </w:tc>
       </w:tr>
       <w:tr>
-        <w:tblPrEx>
-          <w:tblCellMar>
-            <w:top w:w="0" w:type="dxa"/>
-            <w:bottom w:w="0" w:type="dxa"/>
-          </w:tblCellMar>
-        </w:tblPrEx>
         <w:trPr>
           <w:cantSplit/>
         </w:trPr>
@@ -3165,12 +3359,6 @@
         </w:tc>
       </w:tr>
       <w:tr>
-        <w:tblPrEx>
-          <w:tblCellMar>
-            <w:top w:w="0" w:type="dxa"/>
-            <w:bottom w:w="0" w:type="dxa"/>
-          </w:tblCellMar>
-        </w:tblPrEx>
         <w:trPr>
           <w:cantSplit/>
         </w:trPr>
@@ -3372,12 +3560,6 @@
         </w:tc>
       </w:tr>
       <w:tr>
-        <w:tblPrEx>
-          <w:tblCellMar>
-            <w:top w:w="0" w:type="dxa"/>
-            <w:bottom w:w="0" w:type="dxa"/>
-          </w:tblCellMar>
-        </w:tblPrEx>
         <w:trPr>
           <w:cantSplit/>
         </w:trPr>
@@ -3579,12 +3761,6 @@
         </w:tc>
       </w:tr>
       <w:tr>
-        <w:tblPrEx>
-          <w:tblCellMar>
-            <w:top w:w="0" w:type="dxa"/>
-            <w:bottom w:w="0" w:type="dxa"/>
-          </w:tblCellMar>
-        </w:tblPrEx>
         <w:trPr>
           <w:cantSplit/>
         </w:trPr>
@@ -3786,12 +3962,6 @@
         </w:tc>
       </w:tr>
       <w:tr>
-        <w:tblPrEx>
-          <w:tblCellMar>
-            <w:top w:w="0" w:type="dxa"/>
-            <w:bottom w:w="0" w:type="dxa"/>
-          </w:tblCellMar>
-        </w:tblPrEx>
         <w:trPr>
           <w:cantSplit/>
         </w:trPr>
@@ -3993,12 +4163,6 @@
         </w:tc>
       </w:tr>
       <w:tr>
-        <w:tblPrEx>
-          <w:tblCellMar>
-            <w:top w:w="0" w:type="dxa"/>
-            <w:bottom w:w="0" w:type="dxa"/>
-          </w:tblCellMar>
-        </w:tblPrEx>
         <w:trPr>
           <w:cantSplit/>
         </w:trPr>
@@ -4200,12 +4364,6 @@
         </w:tc>
       </w:tr>
       <w:tr>
-        <w:tblPrEx>
-          <w:tblCellMar>
-            <w:top w:w="0" w:type="dxa"/>
-            <w:bottom w:w="0" w:type="dxa"/>
-          </w:tblCellMar>
-        </w:tblPrEx>
         <w:trPr>
           <w:cantSplit/>
         </w:trPr>
@@ -4407,12 +4565,6 @@
         </w:tc>
       </w:tr>
       <w:tr>
-        <w:tblPrEx>
-          <w:tblCellMar>
-            <w:top w:w="0" w:type="dxa"/>
-            <w:bottom w:w="0" w:type="dxa"/>
-          </w:tblCellMar>
-        </w:tblPrEx>
         <w:trPr>
           <w:cantSplit/>
         </w:trPr>
@@ -4614,12 +4766,6 @@
         </w:tc>
       </w:tr>
       <w:tr>
-        <w:tblPrEx>
-          <w:tblCellMar>
-            <w:top w:w="0" w:type="dxa"/>
-            <w:bottom w:w="0" w:type="dxa"/>
-          </w:tblCellMar>
-        </w:tblPrEx>
         <w:trPr>
           <w:cantSplit/>
         </w:trPr>
@@ -4821,12 +4967,6 @@
         </w:tc>
       </w:tr>
       <w:tr>
-        <w:tblPrEx>
-          <w:tblCellMar>
-            <w:top w:w="0" w:type="dxa"/>
-            <w:bottom w:w="0" w:type="dxa"/>
-          </w:tblCellMar>
-        </w:tblPrEx>
         <w:trPr>
           <w:cantSplit/>
         </w:trPr>
@@ -5028,12 +5168,6 @@
         </w:tc>
       </w:tr>
       <w:tr>
-        <w:tblPrEx>
-          <w:tblCellMar>
-            <w:top w:w="0" w:type="dxa"/>
-            <w:bottom w:w="0" w:type="dxa"/>
-          </w:tblCellMar>
-        </w:tblPrEx>
         <w:trPr>
           <w:cantSplit/>
         </w:trPr>
@@ -5235,12 +5369,6 @@
         </w:tc>
       </w:tr>
       <w:tr>
-        <w:tblPrEx>
-          <w:tblCellMar>
-            <w:top w:w="0" w:type="dxa"/>
-            <w:bottom w:w="0" w:type="dxa"/>
-          </w:tblCellMar>
-        </w:tblPrEx>
         <w:trPr>
           <w:cantSplit/>
         </w:trPr>
@@ -5432,12 +5560,6 @@
         </w:tc>
       </w:tr>
       <w:tr>
-        <w:tblPrEx>
-          <w:tblCellMar>
-            <w:top w:w="0" w:type="dxa"/>
-            <w:bottom w:w="0" w:type="dxa"/>
-          </w:tblCellMar>
-        </w:tblPrEx>
         <w:trPr>
           <w:cantSplit/>
         </w:trPr>
@@ -5630,12 +5752,6 @@
         </w:tc>
       </w:tr>
       <w:tr>
-        <w:tblPrEx>
-          <w:tblCellMar>
-            <w:top w:w="0" w:type="dxa"/>
-            <w:bottom w:w="0" w:type="dxa"/>
-          </w:tblCellMar>
-        </w:tblPrEx>
         <w:trPr>
           <w:cantSplit/>
         </w:trPr>
@@ -5832,12 +5948,6 @@
         </w:tc>
       </w:tr>
       <w:tr>
-        <w:tblPrEx>
-          <w:tblCellMar>
-            <w:top w:w="0" w:type="dxa"/>
-            <w:bottom w:w="0" w:type="dxa"/>
-          </w:tblCellMar>
-        </w:tblPrEx>
         <w:trPr>
           <w:cantSplit/>
         </w:trPr>
@@ -5871,12 +5981,6 @@
         </w:tc>
       </w:tr>
       <w:tr>
-        <w:tblPrEx>
-          <w:tblCellMar>
-            <w:top w:w="0" w:type="dxa"/>
-            <w:bottom w:w="0" w:type="dxa"/>
-          </w:tblCellMar>
-        </w:tblPrEx>
         <w:trPr>
           <w:cantSplit/>
         </w:trPr>
@@ -6071,12 +6175,6 @@
         </w:tc>
       </w:tr>
       <w:tr>
-        <w:tblPrEx>
-          <w:tblCellMar>
-            <w:top w:w="0" w:type="dxa"/>
-            <w:bottom w:w="0" w:type="dxa"/>
-          </w:tblCellMar>
-        </w:tblPrEx>
         <w:trPr>
           <w:gridAfter w:val="1"/>
           <w:wAfter w:w="505" w:type="dxa"/>
@@ -6289,12 +6387,6 @@
         </w:tc>
       </w:tr>
       <w:tr>
-        <w:tblPrEx>
-          <w:tblCellMar>
-            <w:top w:w="0" w:type="dxa"/>
-            <w:bottom w:w="0" w:type="dxa"/>
-          </w:tblCellMar>
-        </w:tblPrEx>
         <w:trPr>
           <w:gridAfter w:val="1"/>
           <w:wAfter w:w="505" w:type="dxa"/>
@@ -6499,12 +6591,6 @@
         </w:tc>
       </w:tr>
       <w:tr>
-        <w:tblPrEx>
-          <w:tblCellMar>
-            <w:top w:w="0" w:type="dxa"/>
-            <w:bottom w:w="0" w:type="dxa"/>
-          </w:tblCellMar>
-        </w:tblPrEx>
         <w:trPr>
           <w:gridAfter w:val="1"/>
           <w:wAfter w:w="505" w:type="dxa"/>
@@ -6538,8 +6624,6 @@
                 <w:sz w:val="24"/>
               </w:rPr>
             </w:pPr>
-            <w:bookmarkStart w:id="0" w:name="_GoBack"/>
-            <w:bookmarkEnd w:id="0"/>
             <w:proofErr w:type="spellStart"/>
             <w:r>
               <w:rPr>
@@ -7413,6 +7497,7 @@
                 <w:rFonts w:ascii="Times New Roman" w:hAnsi="Times New Roman" w:cs="Times New Roman"/>
                 <w:lang w:val="es-ES"/>
               </w:rPr>
+              <w:lastRenderedPageBreak/>
               <w:t>Datos de defecto: Descripción del defecto</w:t>
             </w:r>
           </w:p>
@@ -7441,14 +7526,7 @@
                 <w:rFonts w:ascii="Times New Roman" w:hAnsi="Times New Roman" w:cs="Times New Roman"/>
                 <w:lang w:val="es-ES"/>
               </w:rPr>
-              <w:t>D</w:t>
-            </w:r>
-            <w:r>
-              <w:rPr>
-                <w:rFonts w:ascii="Times New Roman" w:hAnsi="Times New Roman" w:cs="Times New Roman"/>
-                <w:lang w:val="es-ES"/>
-              </w:rPr>
-              <w:t>escriba cada defecto y verifique si es mayor (mayor) o menor (mínimo).</w:t>
+              <w:t>Describa cada defecto y verifique si es mayor (mayor) o menor (mínimo).</w:t>
             </w:r>
           </w:p>
         </w:tc>
@@ -7530,14 +7608,7 @@
                 <w:rFonts w:ascii="Times New Roman" w:hAnsi="Times New Roman" w:cs="Times New Roman"/>
                 <w:lang w:val="es-ES"/>
               </w:rPr>
-              <w:t>E</w:t>
-            </w:r>
-            <w:r>
-              <w:rPr>
-                <w:rFonts w:ascii="Times New Roman" w:hAnsi="Times New Roman" w:cs="Times New Roman"/>
-                <w:lang w:val="es-ES"/>
-              </w:rPr>
-              <w:t>n la primera fila debajo del encabezado Ingenieros, ingrese las iniciales de cada ingeniero que participa en la inspección.</w:t>
+              <w:t>En la primera fila debajo del encabezado Ingenieros, ingrese las iniciales de cada ingeniero que participa en la inspección.</w:t>
             </w:r>
           </w:p>
           <w:p>
@@ -7586,7 +7657,6 @@
               <w:rPr>
                 <w:b/>
               </w:rPr>
-              <w:lastRenderedPageBreak/>
               <w:t>Resúmen</w:t>
             </w:r>
             <w:proofErr w:type="spellEnd"/>
@@ -8671,6 +8741,12 @@
     </w:tbl>
     <w:p/>
     <w:sectPr>
+      <w:headerReference w:type="even" r:id="rId7"/>
+      <w:headerReference w:type="default" r:id="rId8"/>
+      <w:footerReference w:type="even" r:id="rId9"/>
+      <w:footerReference w:type="default" r:id="rId10"/>
+      <w:headerReference w:type="first" r:id="rId11"/>
+      <w:footerReference w:type="first" r:id="rId12"/>
       <w:pgSz w:w="12240" w:h="15840"/>
       <w:pgMar w:top="1417" w:right="1701" w:bottom="1417" w:left="1701" w:header="708" w:footer="708" w:gutter="0"/>
       <w:cols w:space="708"/>
@@ -8699,6 +8775,36 @@
 </w:endnotes>
 </file>
 
+<file path=word/footer1.xml><?xml version="1.0" encoding="utf-8"?>
+<w:ftr xmlns:wpc="http://schemas.microsoft.com/office/word/2010/wordprocessingCanvas" xmlns:cx="http://schemas.microsoft.com/office/drawing/2014/chartex" xmlns:cx1="http://schemas.microsoft.com/office/drawing/2015/9/8/chartex" xmlns:cx2="http://schemas.microsoft.com/office/drawing/2015/10/21/chartex" xmlns:mc="http://schemas.openxmlformats.org/markup-compatibility/2006" xmlns:o="urn:schemas-microsoft-com:office:office" xmlns:r="http://schemas.openxmlformats.org/officeDocument/2006/relationships" xmlns:m="http://schemas.openxmlformats.org/officeDocument/2006/math" xmlns:v="urn:schemas-microsoft-com:vml" xmlns:wp14="http://schemas.microsoft.com/office/word/2010/wordprocessingDrawing" xmlns:wp="http://schemas.openxmlformats.org/drawingml/2006/wordprocessingDrawing" xmlns:w10="urn:schemas-microsoft-com:office:word" xmlns:w="http://schemas.openxmlformats.org/wordprocessingml/2006/main" xmlns:w14="http://schemas.microsoft.com/office/word/2010/wordml" xmlns:w15="http://schemas.microsoft.com/office/word/2012/wordml" xmlns:w16se="http://schemas.microsoft.com/office/word/2015/wordml/symex" xmlns:wpg="http://schemas.microsoft.com/office/word/2010/wordprocessingGroup" xmlns:wpi="http://schemas.microsoft.com/office/word/2010/wordprocessingInk" xmlns:wne="http://schemas.microsoft.com/office/word/2006/wordml" xmlns:wps="http://schemas.microsoft.com/office/word/2010/wordprocessingShape" mc:Ignorable="w14 w15 w16se wp14">
+  <w:p>
+    <w:pPr>
+      <w:pStyle w:val="Piedepgina"/>
+    </w:pPr>
+  </w:p>
+</w:ftr>
+</file>
+
+<file path=word/footer2.xml><?xml version="1.0" encoding="utf-8"?>
+<w:ftr xmlns:wpc="http://schemas.microsoft.com/office/word/2010/wordprocessingCanvas" xmlns:cx="http://schemas.microsoft.com/office/drawing/2014/chartex" xmlns:cx1="http://schemas.microsoft.com/office/drawing/2015/9/8/chartex" xmlns:cx2="http://schemas.microsoft.com/office/drawing/2015/10/21/chartex" xmlns:mc="http://schemas.openxmlformats.org/markup-compatibility/2006" xmlns:o="urn:schemas-microsoft-com:office:office" xmlns:r="http://schemas.openxmlformats.org/officeDocument/2006/relationships" xmlns:m="http://schemas.openxmlformats.org/officeDocument/2006/math" xmlns:v="urn:schemas-microsoft-com:vml" xmlns:wp14="http://schemas.microsoft.com/office/word/2010/wordprocessingDrawing" xmlns:wp="http://schemas.openxmlformats.org/drawingml/2006/wordprocessingDrawing" xmlns:w10="urn:schemas-microsoft-com:office:word" xmlns:w="http://schemas.openxmlformats.org/wordprocessingml/2006/main" xmlns:w14="http://schemas.microsoft.com/office/word/2010/wordml" xmlns:w15="http://schemas.microsoft.com/office/word/2012/wordml" xmlns:w16se="http://schemas.microsoft.com/office/word/2015/wordml/symex" xmlns:wpg="http://schemas.microsoft.com/office/word/2010/wordprocessingGroup" xmlns:wpi="http://schemas.microsoft.com/office/word/2010/wordprocessingInk" xmlns:wne="http://schemas.microsoft.com/office/word/2006/wordml" xmlns:wps="http://schemas.microsoft.com/office/word/2010/wordprocessingShape" mc:Ignorable="w14 w15 w16se wp14">
+  <w:p>
+    <w:pPr>
+      <w:pStyle w:val="Piedepgina"/>
+    </w:pPr>
+  </w:p>
+</w:ftr>
+</file>
+
+<file path=word/footer3.xml><?xml version="1.0" encoding="utf-8"?>
+<w:ftr xmlns:wpc="http://schemas.microsoft.com/office/word/2010/wordprocessingCanvas" xmlns:cx="http://schemas.microsoft.com/office/drawing/2014/chartex" xmlns:cx1="http://schemas.microsoft.com/office/drawing/2015/9/8/chartex" xmlns:cx2="http://schemas.microsoft.com/office/drawing/2015/10/21/chartex" xmlns:mc="http://schemas.openxmlformats.org/markup-compatibility/2006" xmlns:o="urn:schemas-microsoft-com:office:office" xmlns:r="http://schemas.openxmlformats.org/officeDocument/2006/relationships" xmlns:m="http://schemas.openxmlformats.org/officeDocument/2006/math" xmlns:v="urn:schemas-microsoft-com:vml" xmlns:wp14="http://schemas.microsoft.com/office/word/2010/wordprocessingDrawing" xmlns:wp="http://schemas.openxmlformats.org/drawingml/2006/wordprocessingDrawing" xmlns:w10="urn:schemas-microsoft-com:office:word" xmlns:w="http://schemas.openxmlformats.org/wordprocessingml/2006/main" xmlns:w14="http://schemas.microsoft.com/office/word/2010/wordml" xmlns:w15="http://schemas.microsoft.com/office/word/2012/wordml" xmlns:w16se="http://schemas.microsoft.com/office/word/2015/wordml/symex" xmlns:wpg="http://schemas.microsoft.com/office/word/2010/wordprocessingGroup" xmlns:wpi="http://schemas.microsoft.com/office/word/2010/wordprocessingInk" xmlns:wne="http://schemas.microsoft.com/office/word/2006/wordml" xmlns:wps="http://schemas.microsoft.com/office/word/2010/wordprocessingShape" mc:Ignorable="w14 w15 w16se wp14">
+  <w:p>
+    <w:pPr>
+      <w:pStyle w:val="Piedepgina"/>
+    </w:pPr>
+  </w:p>
+</w:ftr>
+</file>
+
 <file path=word/footnotes.xml><?xml version="1.0" encoding="utf-8"?>
 <w:footnotes xmlns:wpc="http://schemas.microsoft.com/office/word/2010/wordprocessingCanvas" xmlns:cx="http://schemas.microsoft.com/office/drawing/2014/chartex" xmlns:cx1="http://schemas.microsoft.com/office/drawing/2015/9/8/chartex" xmlns:cx2="http://schemas.microsoft.com/office/drawing/2015/10/21/chartex" xmlns:mc="http://schemas.openxmlformats.org/markup-compatibility/2006" xmlns:o="urn:schemas-microsoft-com:office:office" xmlns:r="http://schemas.openxmlformats.org/officeDocument/2006/relationships" xmlns:m="http://schemas.openxmlformats.org/officeDocument/2006/math" xmlns:v="urn:schemas-microsoft-com:vml" xmlns:wp14="http://schemas.microsoft.com/office/word/2010/wordprocessingDrawing" xmlns:wp="http://schemas.openxmlformats.org/drawingml/2006/wordprocessingDrawing" xmlns:w10="urn:schemas-microsoft-com:office:word" xmlns:w="http://schemas.openxmlformats.org/wordprocessingml/2006/main" xmlns:w14="http://schemas.microsoft.com/office/word/2010/wordml" xmlns:w15="http://schemas.microsoft.com/office/word/2012/wordml" xmlns:w16se="http://schemas.microsoft.com/office/word/2015/wordml/symex" xmlns:wpg="http://schemas.microsoft.com/office/word/2010/wordprocessingGroup" xmlns:wpi="http://schemas.microsoft.com/office/word/2010/wordprocessingInk" xmlns:wne="http://schemas.microsoft.com/office/word/2006/wordml" xmlns:wps="http://schemas.microsoft.com/office/word/2010/wordprocessingShape" mc:Ignorable="w14 w15 w16se wp14">
   <w:footnote w:type="separator" w:id="-1">
@@ -8723,6 +8829,194 @@
     </w:p>
   </w:footnote>
 </w:footnotes>
+</file>
+
+<file path=word/header1.xml><?xml version="1.0" encoding="utf-8"?>
+<w:hdr xmlns:wpc="http://schemas.microsoft.com/office/word/2010/wordprocessingCanvas" xmlns:cx="http://schemas.microsoft.com/office/drawing/2014/chartex" xmlns:cx1="http://schemas.microsoft.com/office/drawing/2015/9/8/chartex" xmlns:cx2="http://schemas.microsoft.com/office/drawing/2015/10/21/chartex" xmlns:mc="http://schemas.openxmlformats.org/markup-compatibility/2006" xmlns:o="urn:schemas-microsoft-com:office:office" xmlns:r="http://schemas.openxmlformats.org/officeDocument/2006/relationships" xmlns:m="http://schemas.openxmlformats.org/officeDocument/2006/math" xmlns:v="urn:schemas-microsoft-com:vml" xmlns:wp14="http://schemas.microsoft.com/office/word/2010/wordprocessingDrawing" xmlns:wp="http://schemas.openxmlformats.org/drawingml/2006/wordprocessingDrawing" xmlns:w10="urn:schemas-microsoft-com:office:word" xmlns:w="http://schemas.openxmlformats.org/wordprocessingml/2006/main" xmlns:w14="http://schemas.microsoft.com/office/word/2010/wordml" xmlns:w15="http://schemas.microsoft.com/office/word/2012/wordml" xmlns:w16se="http://schemas.microsoft.com/office/word/2015/wordml/symex" xmlns:wpg="http://schemas.microsoft.com/office/word/2010/wordprocessingGroup" xmlns:wpi="http://schemas.microsoft.com/office/word/2010/wordprocessingInk" xmlns:wne="http://schemas.microsoft.com/office/word/2006/wordml" xmlns:wps="http://schemas.microsoft.com/office/word/2010/wordprocessingShape" mc:Ignorable="w14 w15 w16se wp14">
+  <w:p>
+    <w:pPr>
+      <w:pStyle w:val="Encabezado"/>
+    </w:pPr>
+    <w:r>
+      <w:rPr>
+        <w:noProof/>
+        <w:lang w:val="es-MX" w:eastAsia="es-MX"/>
+      </w:rPr>
+      <w:pict>
+        <v:shapetype id="_x0000_t75" coordsize="21600,21600" o:spt="75" o:preferrelative="t" path="m@4@5l@4@11@9@11@9@5xe" filled="f" stroked="f">
+          <v:stroke joinstyle="miter"/>
+          <v:formulas>
+            <v:f eqn="if lineDrawn pixelLineWidth 0"/>
+            <v:f eqn="sum @0 1 0"/>
+            <v:f eqn="sum 0 0 @1"/>
+            <v:f eqn="prod @2 1 2"/>
+            <v:f eqn="prod @3 21600 pixelWidth"/>
+            <v:f eqn="prod @3 21600 pixelHeight"/>
+            <v:f eqn="sum @0 0 1"/>
+            <v:f eqn="prod @6 1 2"/>
+            <v:f eqn="prod @7 21600 pixelWidth"/>
+            <v:f eqn="sum @8 21600 0"/>
+            <v:f eqn="prod @7 21600 pixelHeight"/>
+            <v:f eqn="sum @10 21600 0"/>
+          </v:formulas>
+          <v:path o:extrusionok="f" gradientshapeok="t" o:connecttype="rect"/>
+          <o:lock v:ext="edit" aspectratio="t"/>
+        </v:shapetype>
+        <v:shape id="WordPictureWatermark682684001" o:spid="_x0000_s2050" type="#_x0000_t75" style="position:absolute;margin-left:0;margin-top:0;width:900.15pt;height:675.05pt;z-index:-251655168;mso-position-horizontal:center;mso-position-horizontal-relative:margin;mso-position-vertical:center;mso-position-vertical-relative:margin" o:allowincell="f">
+          <v:imagedata r:id="rId1" o:title="Logo" gain="19661f" blacklevel="22938f"/>
+        </v:shape>
+      </w:pict>
+    </w:r>
+  </w:p>
+</w:hdr>
+</file>
+
+<file path=word/header2.xml><?xml version="1.0" encoding="utf-8"?>
+<w:hdr xmlns:wpc="http://schemas.microsoft.com/office/word/2010/wordprocessingCanvas" xmlns:cx="http://schemas.microsoft.com/office/drawing/2014/chartex" xmlns:cx1="http://schemas.microsoft.com/office/drawing/2015/9/8/chartex" xmlns:cx2="http://schemas.microsoft.com/office/drawing/2015/10/21/chartex" xmlns:mc="http://schemas.openxmlformats.org/markup-compatibility/2006" xmlns:o="urn:schemas-microsoft-com:office:office" xmlns:r="http://schemas.openxmlformats.org/officeDocument/2006/relationships" xmlns:m="http://schemas.openxmlformats.org/officeDocument/2006/math" xmlns:v="urn:schemas-microsoft-com:vml" xmlns:wp14="http://schemas.microsoft.com/office/word/2010/wordprocessingDrawing" xmlns:wp="http://schemas.openxmlformats.org/drawingml/2006/wordprocessingDrawing" xmlns:w10="urn:schemas-microsoft-com:office:word" xmlns:w="http://schemas.openxmlformats.org/wordprocessingml/2006/main" xmlns:w14="http://schemas.microsoft.com/office/word/2010/wordml" xmlns:w15="http://schemas.microsoft.com/office/word/2012/wordml" xmlns:w16se="http://schemas.microsoft.com/office/word/2015/wordml/symex" xmlns:wpg="http://schemas.microsoft.com/office/word/2010/wordprocessingGroup" xmlns:wpi="http://schemas.microsoft.com/office/word/2010/wordprocessingInk" xmlns:wne="http://schemas.microsoft.com/office/word/2006/wordml" xmlns:wps="http://schemas.microsoft.com/office/word/2010/wordprocessingShape" mc:Ignorable="w14 w15 w16se wp14">
+  <w:p>
+    <w:pPr>
+      <w:pStyle w:val="Encabezado"/>
+    </w:pPr>
+    <w:r>
+      <w:rPr>
+        <w:noProof/>
+        <w:lang w:val="es-MX" w:eastAsia="es-MX"/>
+      </w:rPr>
+      <w:pict>
+        <v:shapetype id="_x0000_t75" coordsize="21600,21600" o:spt="75" o:preferrelative="t" path="m@4@5l@4@11@9@11@9@5xe" filled="f" stroked="f">
+          <v:stroke joinstyle="miter"/>
+          <v:formulas>
+            <v:f eqn="if lineDrawn pixelLineWidth 0"/>
+            <v:f eqn="sum @0 1 0"/>
+            <v:f eqn="sum 0 0 @1"/>
+            <v:f eqn="prod @2 1 2"/>
+            <v:f eqn="prod @3 21600 pixelWidth"/>
+            <v:f eqn="prod @3 21600 pixelHeight"/>
+            <v:f eqn="sum @0 0 1"/>
+            <v:f eqn="prod @6 1 2"/>
+            <v:f eqn="prod @7 21600 pixelWidth"/>
+            <v:f eqn="sum @8 21600 0"/>
+            <v:f eqn="prod @7 21600 pixelHeight"/>
+            <v:f eqn="sum @10 21600 0"/>
+          </v:formulas>
+          <v:path o:extrusionok="f" gradientshapeok="t" o:connecttype="rect"/>
+          <o:lock v:ext="edit" aspectratio="t"/>
+        </v:shapetype>
+        <v:shape id="WordPictureWatermark682684002" o:spid="_x0000_s2051" type="#_x0000_t75" style="position:absolute;margin-left:0;margin-top:0;width:900.15pt;height:675.05pt;z-index:-251654144;mso-position-horizontal:center;mso-position-horizontal-relative:margin;mso-position-vertical:center;mso-position-vertical-relative:margin" o:allowincell="f">
+          <v:imagedata r:id="rId1" o:title="Logo" gain="19661f" blacklevel="22938f"/>
+        </v:shape>
+      </w:pict>
+    </w:r>
+    <w:r>
+      <w:rPr>
+        <w:noProof/>
+        <w:lang w:eastAsia="es-MX"/>
+      </w:rPr>
+      <w:drawing>
+        <wp:anchor distT="0" distB="0" distL="114300" distR="114300" simplePos="0" relativeHeight="251659264" behindDoc="0" locked="0" layoutInCell="1" allowOverlap="1" wp14:anchorId="376B01AE" wp14:editId="1F2C475B">
+          <wp:simplePos x="0" y="0"/>
+          <wp:positionH relativeFrom="column">
+            <wp:posOffset>4819650</wp:posOffset>
+          </wp:positionH>
+          <wp:positionV relativeFrom="paragraph">
+            <wp:posOffset>-562610</wp:posOffset>
+          </wp:positionV>
+          <wp:extent cx="1803400" cy="1352550"/>
+          <wp:effectExtent l="0" t="0" r="6350" b="0"/>
+          <wp:wrapSquare wrapText="bothSides"/>
+          <wp:docPr id="4" name="Imagen 4" descr="C:\Users\Yosse\Documents\Logo.png"/>
+          <wp:cNvGraphicFramePr>
+            <a:graphicFrameLocks xmlns:a="http://schemas.openxmlformats.org/drawingml/2006/main" noChangeAspect="1"/>
+          </wp:cNvGraphicFramePr>
+          <a:graphic xmlns:a="http://schemas.openxmlformats.org/drawingml/2006/main">
+            <a:graphicData uri="http://schemas.openxmlformats.org/drawingml/2006/picture">
+              <pic:pic xmlns:pic="http://schemas.openxmlformats.org/drawingml/2006/picture">
+                <pic:nvPicPr>
+                  <pic:cNvPr id="0" name="Picture 4" descr="C:\Users\Yosse\Documents\Logo.png"/>
+                  <pic:cNvPicPr>
+                    <a:picLocks noChangeAspect="1" noChangeArrowheads="1"/>
+                  </pic:cNvPicPr>
+                </pic:nvPicPr>
+                <pic:blipFill>
+                  <a:blip r:embed="rId2">
+                    <a:extLst>
+                      <a:ext uri="{28A0092B-C50C-407E-A947-70E740481C1C}">
+                        <a14:useLocalDpi xmlns:a14="http://schemas.microsoft.com/office/drawing/2010/main" val="0"/>
+                      </a:ext>
+                    </a:extLst>
+                  </a:blip>
+                  <a:srcRect/>
+                  <a:stretch>
+                    <a:fillRect/>
+                  </a:stretch>
+                </pic:blipFill>
+                <pic:spPr bwMode="auto">
+                  <a:xfrm>
+                    <a:off x="0" y="0"/>
+                    <a:ext cx="1803400" cy="1352550"/>
+                  </a:xfrm>
+                  <a:prstGeom prst="rect">
+                    <a:avLst/>
+                  </a:prstGeom>
+                  <a:noFill/>
+                  <a:ln>
+                    <a:noFill/>
+                  </a:ln>
+                </pic:spPr>
+              </pic:pic>
+            </a:graphicData>
+          </a:graphic>
+          <wp14:sizeRelH relativeFrom="margin">
+            <wp14:pctWidth>0</wp14:pctWidth>
+          </wp14:sizeRelH>
+          <wp14:sizeRelV relativeFrom="margin">
+            <wp14:pctHeight>0</wp14:pctHeight>
+          </wp14:sizeRelV>
+        </wp:anchor>
+      </w:drawing>
+    </w:r>
+  </w:p>
+</w:hdr>
+</file>
+
+<file path=word/header3.xml><?xml version="1.0" encoding="utf-8"?>
+<w:hdr xmlns:wpc="http://schemas.microsoft.com/office/word/2010/wordprocessingCanvas" xmlns:cx="http://schemas.microsoft.com/office/drawing/2014/chartex" xmlns:cx1="http://schemas.microsoft.com/office/drawing/2015/9/8/chartex" xmlns:cx2="http://schemas.microsoft.com/office/drawing/2015/10/21/chartex" xmlns:mc="http://schemas.openxmlformats.org/markup-compatibility/2006" xmlns:o="urn:schemas-microsoft-com:office:office" xmlns:r="http://schemas.openxmlformats.org/officeDocument/2006/relationships" xmlns:m="http://schemas.openxmlformats.org/officeDocument/2006/math" xmlns:v="urn:schemas-microsoft-com:vml" xmlns:wp14="http://schemas.microsoft.com/office/word/2010/wordprocessingDrawing" xmlns:wp="http://schemas.openxmlformats.org/drawingml/2006/wordprocessingDrawing" xmlns:w10="urn:schemas-microsoft-com:office:word" xmlns:w="http://schemas.openxmlformats.org/wordprocessingml/2006/main" xmlns:w14="http://schemas.microsoft.com/office/word/2010/wordml" xmlns:w15="http://schemas.microsoft.com/office/word/2012/wordml" xmlns:w16se="http://schemas.microsoft.com/office/word/2015/wordml/symex" xmlns:wpg="http://schemas.microsoft.com/office/word/2010/wordprocessingGroup" xmlns:wpi="http://schemas.microsoft.com/office/word/2010/wordprocessingInk" xmlns:wne="http://schemas.microsoft.com/office/word/2006/wordml" xmlns:wps="http://schemas.microsoft.com/office/word/2010/wordprocessingShape" mc:Ignorable="w14 w15 w16se wp14">
+  <w:p>
+    <w:pPr>
+      <w:pStyle w:val="Encabezado"/>
+    </w:pPr>
+    <w:r>
+      <w:rPr>
+        <w:noProof/>
+        <w:lang w:val="es-MX" w:eastAsia="es-MX"/>
+      </w:rPr>
+      <w:pict>
+        <v:shapetype id="_x0000_t75" coordsize="21600,21600" o:spt="75" o:preferrelative="t" path="m@4@5l@4@11@9@11@9@5xe" filled="f" stroked="f">
+          <v:stroke joinstyle="miter"/>
+          <v:formulas>
+            <v:f eqn="if lineDrawn pixelLineWidth 0"/>
+            <v:f eqn="sum @0 1 0"/>
+            <v:f eqn="sum 0 0 @1"/>
+            <v:f eqn="prod @2 1 2"/>
+            <v:f eqn="prod @3 21600 pixelWidth"/>
+            <v:f eqn="prod @3 21600 pixelHeight"/>
+            <v:f eqn="sum @0 0 1"/>
+            <v:f eqn="prod @6 1 2"/>
+            <v:f eqn="prod @7 21600 pixelWidth"/>
+            <v:f eqn="sum @8 21600 0"/>
+            <v:f eqn="prod @7 21600 pixelHeight"/>
+            <v:f eqn="sum @10 21600 0"/>
+          </v:formulas>
+          <v:path o:extrusionok="f" gradientshapeok="t" o:connecttype="rect"/>
+          <o:lock v:ext="edit" aspectratio="t"/>
+        </v:shapetype>
+        <v:shape id="WordPictureWatermark682684000" o:spid="_x0000_s2049" type="#_x0000_t75" style="position:absolute;margin-left:0;margin-top:0;width:900.15pt;height:675.05pt;z-index:-251656192;mso-position-horizontal:center;mso-position-horizontal-relative:margin;mso-position-vertical:center;mso-position-vertical-relative:margin" o:allowincell="f">
+          <v:imagedata r:id="rId1" o:title="Logo" gain="19661f" blacklevel="22938f"/>
+        </v:shape>
+      </w:pict>
+    </w:r>
+  </w:p>
+</w:hdr>
 </file>
 
 <file path=word/numbering.xml><?xml version="1.0" encoding="utf-8"?>
@@ -9356,6 +9650,178 @@
       <w:lang w:eastAsia="es-MX"/>
     </w:rPr>
   </w:style>
+  <w:style w:type="paragraph" w:styleId="Encabezado">
+    <w:name w:val="header"/>
+    <w:basedOn w:val="Normal"/>
+    <w:link w:val="EncabezadoCar"/>
+    <w:uiPriority w:val="99"/>
+    <w:unhideWhenUsed/>
+    <w:rsid w:val="002714BA"/>
+    <w:pPr>
+      <w:tabs>
+        <w:tab w:val="center" w:pos="4419"/>
+        <w:tab w:val="right" w:pos="8838"/>
+      </w:tabs>
+    </w:pPr>
+  </w:style>
+  <w:style w:type="character" w:customStyle="1" w:styleId="EncabezadoCar">
+    <w:name w:val="Encabezado Car"/>
+    <w:basedOn w:val="Fuentedeprrafopredeter"/>
+    <w:link w:val="Encabezado"/>
+    <w:uiPriority w:val="99"/>
+    <w:rsid w:val="002714BA"/>
+    <w:rPr>
+      <w:rFonts w:ascii="Times New Roman" w:eastAsia="Times New Roman" w:hAnsi="Times New Roman" w:cs="Times New Roman"/>
+      <w:sz w:val="20"/>
+      <w:szCs w:val="20"/>
+      <w:lang w:val="en-US"/>
+    </w:rPr>
+  </w:style>
+  <w:style w:type="paragraph" w:styleId="Piedepgina">
+    <w:name w:val="footer"/>
+    <w:basedOn w:val="Normal"/>
+    <w:link w:val="PiedepginaCar"/>
+    <w:uiPriority w:val="99"/>
+    <w:unhideWhenUsed/>
+    <w:rsid w:val="002714BA"/>
+    <w:pPr>
+      <w:tabs>
+        <w:tab w:val="center" w:pos="4419"/>
+        <w:tab w:val="right" w:pos="8838"/>
+      </w:tabs>
+    </w:pPr>
+  </w:style>
+  <w:style w:type="character" w:customStyle="1" w:styleId="PiedepginaCar">
+    <w:name w:val="Pie de página Car"/>
+    <w:basedOn w:val="Fuentedeprrafopredeter"/>
+    <w:link w:val="Piedepgina"/>
+    <w:uiPriority w:val="99"/>
+    <w:rsid w:val="002714BA"/>
+    <w:rPr>
+      <w:rFonts w:ascii="Times New Roman" w:eastAsia="Times New Roman" w:hAnsi="Times New Roman" w:cs="Times New Roman"/>
+      <w:sz w:val="20"/>
+      <w:szCs w:val="20"/>
+      <w:lang w:val="en-US"/>
+    </w:rPr>
+  </w:style>
+  <w:style w:type="table" w:styleId="Tabladecuadrcula4-nfasis5">
+    <w:name w:val="Grid Table 4 Accent 5"/>
+    <w:basedOn w:val="Tablaweb3"/>
+    <w:uiPriority w:val="49"/>
+    <w:rsid w:val="002714BA"/>
+    <w:tblPr>
+      <w:tblStyleRowBandSize w:val="1"/>
+      <w:tblStyleColBandSize w:val="1"/>
+      <w:tblBorders>
+        <w:top w:val="single" w:sz="4" w:space="0" w:color="9CC2E5" w:themeColor="accent5" w:themeTint="99"/>
+        <w:left w:val="single" w:sz="4" w:space="0" w:color="9CC2E5" w:themeColor="accent5" w:themeTint="99"/>
+        <w:bottom w:val="single" w:sz="4" w:space="0" w:color="9CC2E5" w:themeColor="accent5" w:themeTint="99"/>
+        <w:right w:val="single" w:sz="4" w:space="0" w:color="9CC2E5" w:themeColor="accent5" w:themeTint="99"/>
+        <w:insideH w:val="single" w:sz="4" w:space="0" w:color="9CC2E5" w:themeColor="accent5" w:themeTint="99"/>
+        <w:insideV w:val="single" w:sz="4" w:space="0" w:color="9CC2E5" w:themeColor="accent5" w:themeTint="99"/>
+      </w:tblBorders>
+    </w:tblPr>
+    <w:tcPr>
+      <w:shd w:val="clear" w:color="auto" w:fill="auto"/>
+    </w:tcPr>
+    <w:tblStylePr w:type="firstRow">
+      <w:rPr>
+        <w:b/>
+        <w:bCs/>
+        <w:color w:val="FFFFFF" w:themeColor="background1"/>
+      </w:rPr>
+      <w:tblPr/>
+      <w:tcPr>
+        <w:tcBorders>
+          <w:top w:val="single" w:sz="4" w:space="0" w:color="5B9BD5" w:themeColor="accent5"/>
+          <w:left w:val="single" w:sz="4" w:space="0" w:color="5B9BD5" w:themeColor="accent5"/>
+          <w:bottom w:val="single" w:sz="4" w:space="0" w:color="5B9BD5" w:themeColor="accent5"/>
+          <w:right w:val="single" w:sz="4" w:space="0" w:color="5B9BD5" w:themeColor="accent5"/>
+          <w:insideH w:val="nil"/>
+          <w:insideV w:val="nil"/>
+          <w:tl2br w:val="none" w:sz="0" w:space="0" w:color="auto"/>
+          <w:tr2bl w:val="none" w:sz="0" w:space="0" w:color="auto"/>
+        </w:tcBorders>
+        <w:shd w:val="clear" w:color="auto" w:fill="5B9BD5" w:themeFill="accent5"/>
+      </w:tcPr>
+    </w:tblStylePr>
+    <w:tblStylePr w:type="lastRow">
+      <w:rPr>
+        <w:b/>
+        <w:bCs/>
+      </w:rPr>
+      <w:tblPr/>
+      <w:tcPr>
+        <w:tcBorders>
+          <w:top w:val="double" w:sz="4" w:space="0" w:color="5B9BD5" w:themeColor="accent5"/>
+        </w:tcBorders>
+      </w:tcPr>
+    </w:tblStylePr>
+    <w:tblStylePr w:type="firstCol">
+      <w:rPr>
+        <w:b/>
+        <w:bCs/>
+      </w:rPr>
+    </w:tblStylePr>
+    <w:tblStylePr w:type="lastCol">
+      <w:rPr>
+        <w:b/>
+        <w:bCs/>
+      </w:rPr>
+    </w:tblStylePr>
+    <w:tblStylePr w:type="band1Vert">
+      <w:tblPr/>
+      <w:tcPr>
+        <w:shd w:val="clear" w:color="auto" w:fill="DEEAF6" w:themeFill="accent5" w:themeFillTint="33"/>
+      </w:tcPr>
+    </w:tblStylePr>
+    <w:tblStylePr w:type="band1Horz">
+      <w:tblPr/>
+      <w:tcPr>
+        <w:shd w:val="clear" w:color="auto" w:fill="DEEAF6" w:themeFill="accent5" w:themeFillTint="33"/>
+      </w:tcPr>
+    </w:tblStylePr>
+  </w:style>
+  <w:style w:type="table" w:styleId="Tablaweb3">
+    <w:name w:val="Table Web 3"/>
+    <w:basedOn w:val="Tablanormal"/>
+    <w:uiPriority w:val="99"/>
+    <w:semiHidden/>
+    <w:unhideWhenUsed/>
+    <w:rsid w:val="002714BA"/>
+    <w:pPr>
+      <w:spacing w:after="0" w:line="240" w:lineRule="auto"/>
+    </w:pPr>
+    <w:tblPr>
+      <w:tblCellSpacing w:w="20" w:type="dxa"/>
+      <w:tblBorders>
+        <w:top w:val="outset" w:sz="24" w:space="0" w:color="auto"/>
+        <w:left w:val="outset" w:sz="24" w:space="0" w:color="auto"/>
+        <w:bottom w:val="outset" w:sz="24" w:space="0" w:color="auto"/>
+        <w:right w:val="outset" w:sz="24" w:space="0" w:color="auto"/>
+        <w:insideH w:val="outset" w:sz="6" w:space="0" w:color="auto"/>
+        <w:insideV w:val="outset" w:sz="6" w:space="0" w:color="auto"/>
+      </w:tblBorders>
+    </w:tblPr>
+    <w:trPr>
+      <w:tblCellSpacing w:w="20" w:type="dxa"/>
+    </w:trPr>
+    <w:tcPr>
+      <w:shd w:val="clear" w:color="auto" w:fill="auto"/>
+    </w:tcPr>
+    <w:tblStylePr w:type="firstRow">
+      <w:rPr>
+        <w:color w:val="auto"/>
+      </w:rPr>
+      <w:tblPr/>
+      <w:tcPr>
+        <w:tcBorders>
+          <w:tl2br w:val="none" w:sz="0" w:space="0" w:color="auto"/>
+          <w:tr2bl w:val="none" w:sz="0" w:space="0" w:color="auto"/>
+        </w:tcBorders>
+      </w:tcPr>
+    </w:tblStylePr>
+  </w:style>
 </w:styles>
 </file>
 

</xml_diff>